<commit_message>
Feedback review comments for BM25 evaluation section
</commit_message>
<xml_diff>
--- a/report/Evaluation.docx
+++ b/report/Evaluation.docx
@@ -9,164 +9,182 @@
     </w:p>
     <w:p>
       <w:r>
-        <w:t xml:space="preserve">To </w:t>
-      </w:r>
-      <w:r>
-        <w:t>understand</w:t>
-      </w:r>
-      <w:r>
-        <w:t xml:space="preserve"> the effectiveness and behaviour of th</w:t>
-      </w:r>
-      <w:r>
-        <w:t xml:space="preserve">e BM25 and </w:t>
+        <w:t xml:space="preserve">To understand the effectiveness and behaviour of the BM25 and </w:t>
       </w:r>
       <w:r>
         <w:t>all-MiniLM-L6-v2</w:t>
       </w:r>
       <w:r>
-        <w:t xml:space="preserve"> retrieval pipeline, </w:t>
-      </w:r>
-      <w:r>
-        <w:t>a three-part evaluation was designed</w:t>
+        <w:t xml:space="preserve"> retrieval pipeline, a three-part evaluation was designed. 150 queries were generated using GPT-4 (reference) to test on the model and produce statistics on its performance. These queries were split into the following three categories:</w:t>
+      </w:r>
+    </w:p>
+    <w:p>
+      <w:r>
+        <w:t>1.) Matching queries - 50 queries based on content that appears in the dataset, each paired with a “ground truth” summary. The ground truths were the summaries that best answered the queries according to GPT-4</w:t>
+      </w:r>
+      <w:r>
+        <w:t xml:space="preserve"> (2023</w:t>
+      </w:r>
+      <w:r>
+        <w:t xml:space="preserve"> [1])</w:t>
+      </w:r>
+      <w:r>
+        <w:t>. For example: “</w:t>
+      </w:r>
+      <w:commentRangeStart w:id="0"/>
+      <w:r>
+        <w:t>What is The North Island brown kiwi?</w:t>
+      </w:r>
+      <w:commentRangeEnd w:id="0"/>
+      <w:r>
+        <w:rPr>
+          <w:rStyle w:val="CommentReference"/>
+        </w:rPr>
+        <w:commentReference w:id="0"/>
+      </w:r>
+      <w:r>
+        <w:t>”</w:t>
+      </w:r>
+    </w:p>
+    <w:p>
+      <w:r>
+        <w:t xml:space="preserve">2.) Non-matching queries - 50 queries that had nothing to do with the dataset. These did not feature ground truth, as they were designed to lack a satisfying answer in the partition of the </w:t>
+      </w:r>
+      <w:proofErr w:type="spellStart"/>
+      <w:r>
+        <w:t>Qulac</w:t>
+      </w:r>
+      <w:proofErr w:type="spellEnd"/>
+      <w:r>
+        <w:t xml:space="preserve"> dataset (</w:t>
+      </w:r>
+      <w:proofErr w:type="spellStart"/>
+      <w:r>
+        <w:t>Qualc</w:t>
+      </w:r>
+      <w:proofErr w:type="spellEnd"/>
+      <w:r>
+        <w:t xml:space="preserve"> [2]</w:t>
+      </w:r>
+      <w:r>
+        <w:t xml:space="preserve">) used in the pipeline. </w:t>
+      </w:r>
+      <w:r>
+        <w:t>For example, “</w:t>
+      </w:r>
+      <w:r>
+        <w:t>Who won the first season of The Voice?</w:t>
+      </w:r>
+      <w:r>
+        <w:t>”</w:t>
+      </w:r>
+    </w:p>
+    <w:p>
+      <w:r>
+        <w:t>3.) Ambiguous queries - 50 queries that were generalisations of topics related to summaries in the dataset but not directly answerable</w:t>
+      </w:r>
+      <w:r>
+        <w:t xml:space="preserve"> easily</w:t>
       </w:r>
       <w:r>
         <w:t>.</w:t>
       </w:r>
       <w:r>
-        <w:t xml:space="preserve"> 150 queries were generated using GPT-4 (reference) to test on the model and produce statistics on its performance.</w:t>
-      </w:r>
-      <w:r>
-        <w:t xml:space="preserve"> These</w:t>
-      </w:r>
-      <w:r>
-        <w:t xml:space="preserve"> queries</w:t>
-      </w:r>
-      <w:r>
-        <w:t xml:space="preserve"> were split into</w:t>
-      </w:r>
-      <w:r>
-        <w:t xml:space="preserve"> the following</w:t>
-      </w:r>
-      <w:r>
-        <w:t xml:space="preserve"> three categories:</w:t>
-      </w:r>
-    </w:p>
-    <w:p>
-      <w:r>
-        <w:t xml:space="preserve">1.) </w:t>
-      </w:r>
-      <w:r>
-        <w:t xml:space="preserve">Matching queries </w:t>
-      </w:r>
-      <w:r>
-        <w:t>-</w:t>
-      </w:r>
-      <w:r>
-        <w:t xml:space="preserve"> 50 </w:t>
-      </w:r>
-      <w:r>
-        <w:t>queries</w:t>
-      </w:r>
-      <w:r>
-        <w:t xml:space="preserve"> based on content that appears in the dataset, each paired with a “ground truth” summary</w:t>
-      </w:r>
-      <w:r>
-        <w:t>. The ground truths were the summaries that best answered the queries according to GPT-4</w:t>
-      </w:r>
-      <w:r>
-        <w:t xml:space="preserve"> (2023</w:t>
-      </w:r>
-      <w:r>
-        <w:t xml:space="preserve"> [1])</w:t>
-      </w:r>
-      <w:r>
-        <w:t>. For example: “</w:t>
-      </w:r>
-      <w:r>
-        <w:t>What is The North Island brown kiwi?</w:t>
-      </w:r>
-      <w:r>
-        <w:t>”</w:t>
-      </w:r>
-    </w:p>
-    <w:p>
-      <w:r>
-        <w:t xml:space="preserve">2.) </w:t>
-      </w:r>
-      <w:r>
-        <w:t xml:space="preserve">Non-matching queries </w:t>
-      </w:r>
-      <w:r>
-        <w:t>-</w:t>
-      </w:r>
-      <w:r>
-        <w:t xml:space="preserve"> 50 queries that had nothing to do with the dataset</w:t>
-      </w:r>
-      <w:r>
-        <w:t xml:space="preserve">. These did not feature ground truth, as they were designed to lack a satisfying answer in the partition of the </w:t>
+        <w:t xml:space="preserve"> </w:t>
+      </w:r>
+      <w:r>
+        <w:t>For example, “</w:t>
+      </w:r>
+      <w:r>
+        <w:t>Tell me about famous political figures</w:t>
+      </w:r>
+      <w:r>
+        <w:t>.”</w:t>
+      </w:r>
+    </w:p>
+    <w:p>
+      <w:r>
+        <w:t xml:space="preserve">All queries were run through the full BM25 </w:t>
+      </w:r>
+      <w:r>
+        <w:t xml:space="preserve">(Brown et. Al [3]) </w:t>
+      </w:r>
+      <w:r>
+        <w:t xml:space="preserve">and </w:t>
+      </w:r>
+      <w:r>
+        <w:t>all-MiniLM-L6-v2</w:t>
+      </w:r>
+      <w:r>
+        <w:t xml:space="preserve"> </w:t>
+      </w:r>
+      <w:r>
+        <w:t>(</w:t>
+      </w:r>
+      <w:r>
+        <w:t>Hugging Face [4]</w:t>
+      </w:r>
+      <w:r>
+        <w:t>)</w:t>
+      </w:r>
+      <w:r>
+        <w:t xml:space="preserve"> </w:t>
+      </w:r>
+      <w:r>
+        <w:t xml:space="preserve">pipeline. </w:t>
+      </w:r>
+      <w:r>
+        <w:t>In the case of the 50 matching queries</w:t>
+      </w:r>
+      <w:r>
+        <w:t xml:space="preserve">, the summary </w:t>
+      </w:r>
+      <w:r>
+        <w:t xml:space="preserve">chosen by the pipeline </w:t>
+      </w:r>
+      <w:r>
+        <w:t>was compared against the ground-truth using semantic similarity</w:t>
+      </w:r>
+      <w:r>
+        <w:t xml:space="preserve"> with </w:t>
       </w:r>
       <w:proofErr w:type="spellStart"/>
       <w:r>
-        <w:t>Qulac</w:t>
+        <w:t>util.cos_sim</w:t>
       </w:r>
       <w:proofErr w:type="spellEnd"/>
       <w:r>
-        <w:t xml:space="preserve"> dataset </w:t>
-      </w:r>
-      <w:r>
-        <w:t>(</w:t>
-      </w:r>
-      <w:proofErr w:type="spellStart"/>
-      <w:r>
-        <w:t>Qualc</w:t>
-      </w:r>
-      <w:proofErr w:type="spellEnd"/>
-      <w:r>
-        <w:t xml:space="preserve"> [2]</w:t>
+        <w:t xml:space="preserve"> (</w:t>
+      </w:r>
+      <w:r>
+        <w:t>Sentence Transformers</w:t>
+      </w:r>
+      <w:r>
+        <w:t xml:space="preserve"> [5]</w:t>
       </w:r>
       <w:r>
         <w:t>)</w:t>
       </w:r>
       <w:r>
-        <w:t xml:space="preserve"> used in the pipeline. </w:t>
-      </w:r>
-      <w:r>
-        <w:t>For example, “</w:t>
-      </w:r>
-      <w:r>
-        <w:t>Who won the first season of The Voice?</w:t>
-      </w:r>
-      <w:r>
-        <w:t>”</w:t>
-      </w:r>
-    </w:p>
-    <w:p>
-      <w:r>
-        <w:t xml:space="preserve">3.) </w:t>
-      </w:r>
-      <w:r>
-        <w:t xml:space="preserve">Ambiguous queries </w:t>
-      </w:r>
-      <w:r>
-        <w:t>-</w:t>
-      </w:r>
-      <w:r>
-        <w:t xml:space="preserve"> 50 queries that were generalisations </w:t>
-      </w:r>
-      <w:r>
-        <w:t>of</w:t>
-      </w:r>
-      <w:r>
-        <w:t xml:space="preserve"> topics</w:t>
-      </w:r>
-      <w:r>
-        <w:t xml:space="preserve"> related to summaries in the dataset</w:t>
-      </w:r>
-      <w:r>
-        <w:t xml:space="preserve"> but not directly answerable</w:t>
-      </w:r>
-      <w:r>
-        <w:t xml:space="preserve"> easily</w:t>
+        <w:t xml:space="preserve">. If the similarity between the model’s summary and the </w:t>
+      </w:r>
+      <w:r>
+        <w:t>ground truth</w:t>
+      </w:r>
+      <w:r>
+        <w:t xml:space="preserve"> summary was </w:t>
+      </w:r>
+      <w:r>
+        <w:t>greater than or equal to</w:t>
+      </w:r>
+      <w:r>
+        <w:t xml:space="preserve"> 0.7, the retrieval was considered successful.</w:t>
+      </w:r>
+      <w:r>
+        <w:t xml:space="preserve"> This allowed for instances where there were two or more suitable summaries available in the dataset for a given query.</w:t>
+      </w:r>
+      <w:r>
+        <w:t xml:space="preserve"> Additionally, classification metrics were computed</w:t>
       </w:r>
       <w:r>
         <w:t>.</w:t>
@@ -175,112 +193,6 @@
         <w:t xml:space="preserve"> </w:t>
       </w:r>
       <w:r>
-        <w:t>For example, “</w:t>
-      </w:r>
-      <w:r>
-        <w:t>Tell me about famous political figures</w:t>
-      </w:r>
-      <w:r>
-        <w:t>.”</w:t>
-      </w:r>
-    </w:p>
-    <w:p>
-      <w:r>
-        <w:t xml:space="preserve">All queries were run through the full BM25 </w:t>
-      </w:r>
-      <w:r>
-        <w:t>(</w:t>
-      </w:r>
-      <w:r>
-        <w:t>Brown et. Al [3]</w:t>
-      </w:r>
-      <w:r>
-        <w:t xml:space="preserve">) </w:t>
-      </w:r>
-      <w:r>
-        <w:t xml:space="preserve">and </w:t>
-      </w:r>
-      <w:r>
-        <w:t>all-MiniLM-L6-v2</w:t>
-      </w:r>
-      <w:r>
-        <w:t xml:space="preserve"> </w:t>
-      </w:r>
-      <w:r>
-        <w:t>(</w:t>
-      </w:r>
-      <w:r>
-        <w:t>Hugging Face [4]</w:t>
-      </w:r>
-      <w:r>
-        <w:t>)</w:t>
-      </w:r>
-      <w:r>
-        <w:t xml:space="preserve"> </w:t>
-      </w:r>
-      <w:r>
-        <w:t xml:space="preserve">pipeline. </w:t>
-      </w:r>
-      <w:r>
-        <w:t>In the case of the 50 matching queries</w:t>
-      </w:r>
-      <w:r>
-        <w:t xml:space="preserve">, the summary </w:t>
-      </w:r>
-      <w:r>
-        <w:t xml:space="preserve">chosen by the pipeline </w:t>
-      </w:r>
-      <w:r>
-        <w:t>was compared against the ground-truth using semantic similarity</w:t>
-      </w:r>
-      <w:r>
-        <w:t xml:space="preserve"> with </w:t>
-      </w:r>
-      <w:proofErr w:type="spellStart"/>
-      <w:r>
-        <w:t>util.cos_sim</w:t>
-      </w:r>
-      <w:proofErr w:type="spellEnd"/>
-      <w:r>
-        <w:t xml:space="preserve"> (</w:t>
-      </w:r>
-      <w:r>
-        <w:t>Sentence Transformers</w:t>
-      </w:r>
-      <w:r>
-        <w:t xml:space="preserve"> [5]</w:t>
-      </w:r>
-      <w:r>
-        <w:t>)</w:t>
-      </w:r>
-      <w:r>
-        <w:t xml:space="preserve">. If the similarity between the model’s summary and the </w:t>
-      </w:r>
-      <w:r>
-        <w:t>ground truth</w:t>
-      </w:r>
-      <w:r>
-        <w:t xml:space="preserve"> summary was </w:t>
-      </w:r>
-      <w:r>
-        <w:t>greater than or equal to</w:t>
-      </w:r>
-      <w:r>
-        <w:t xml:space="preserve"> 0.7, the retrieval was considered successful.</w:t>
-      </w:r>
-      <w:r>
-        <w:t xml:space="preserve"> This allowed for instances where there were two or more suitable summaries available in the dataset for a given query.</w:t>
-      </w:r>
-      <w:r>
-        <w:t xml:space="preserve"> Additionally, classification metrics were computed</w:t>
-      </w:r>
-      <w:r>
-        <w:t>.</w:t>
-      </w:r>
-      <w:r>
-        <w:t xml:space="preserve"> </w:t>
-      </w:r>
-      <w:r>
         <w:t>C</w:t>
       </w:r>
       <w:r>
@@ -300,6 +212,7 @@
       </w:r>
     </w:p>
     <w:p>
+      <w:commentRangeStart w:id="1"/>
       <w:r>
         <w:t>Accuracy: 92.00%</w:t>
       </w:r>
@@ -327,6 +240,13 @@
     <w:p>
       <w:r>
         <w:t>Avg. semantic similarity (prediction vs expected): 0.9594</w:t>
+      </w:r>
+      <w:commentRangeEnd w:id="1"/>
+      <w:r>
+        <w:rPr>
+          <w:rStyle w:val="CommentReference"/>
+        </w:rPr>
+        <w:commentReference w:id="1"/>
       </w:r>
     </w:p>
     <w:p/>
@@ -674,6 +594,9 @@
     </w:p>
     <w:p>
       <w:r>
+        <w:rPr>
+          <w:noProof/>
+        </w:rPr>
         <w:drawing>
           <wp:inline distT="0" distB="0" distL="0" distR="0" wp14:anchorId="62119DA2" wp14:editId="2917E174">
             <wp:extent cx="5731510" cy="1949450"/>
@@ -690,7 +613,7 @@
                     <pic:cNvPicPr/>
                   </pic:nvPicPr>
                   <pic:blipFill>
-                    <a:blip r:embed="rId5"/>
+                    <a:blip r:embed="rId10"/>
                     <a:stretch>
                       <a:fillRect/>
                     </a:stretch>
@@ -966,7 +889,7 @@
         <w:br/>
         <w:t xml:space="preserve">[1] </w:t>
       </w:r>
-      <w:hyperlink r:id="rId6" w:history="1">
+      <w:hyperlink r:id="rId11" w:history="1">
         <w:r>
           <w:rPr>
             <w:rStyle w:val="Hyperlink"/>
@@ -995,7 +918,7 @@
       <w:r>
         <w:t xml:space="preserve"> </w:t>
       </w:r>
-      <w:hyperlink r:id="rId7" w:history="1">
+      <w:hyperlink r:id="rId12" w:history="1">
         <w:r>
           <w:rPr>
             <w:rStyle w:val="Hyperlink"/>
@@ -1008,7 +931,7 @@
       <w:r>
         <w:t xml:space="preserve">[4] </w:t>
       </w:r>
-      <w:hyperlink r:id="rId8" w:history="1">
+      <w:hyperlink r:id="rId13" w:history="1">
         <w:r>
           <w:rPr>
             <w:rStyle w:val="Hyperlink"/>
@@ -1033,6 +956,64 @@
     </w:sectPr>
   </w:body>
 </w:document>
+</file>
+
+<file path=word/comments.xml><?xml version="1.0" encoding="utf-8"?>
+<w:comments xmlns:wpc="http://schemas.microsoft.com/office/word/2010/wordprocessingCanvas" xmlns:cx="http://schemas.microsoft.com/office/drawing/2014/chartex" xmlns:cx1="http://schemas.microsoft.com/office/drawing/2015/9/8/chartex" xmlns:cx2="http://schemas.microsoft.com/office/drawing/2015/10/21/chartex" xmlns:cx3="http://schemas.microsoft.com/office/drawing/2016/5/9/chartex" xmlns:cx4="http://schemas.microsoft.com/office/drawing/2016/5/10/chartex" xmlns:cx5="http://schemas.microsoft.com/office/drawing/2016/5/11/chartex" xmlns:cx6="http://schemas.microsoft.com/office/drawing/2016/5/12/chartex" xmlns:cx7="http://schemas.microsoft.com/office/drawing/2016/5/13/chartex" xmlns:cx8="http://schemas.microsoft.com/office/drawing/2016/5/14/chartex" xmlns:mc="http://schemas.openxmlformats.org/markup-compatibility/2006" xmlns:aink="http://schemas.microsoft.com/office/drawing/2016/ink" xmlns:am3d="http://schemas.microsoft.com/office/drawing/2017/model3d" xmlns:o="urn:schemas-microsoft-com:office:office" xmlns:oel="http://schemas.microsoft.com/office/2019/extlst" xmlns:r="http://schemas.openxmlformats.org/officeDocument/2006/relationships" xmlns:m="http://schemas.openxmlformats.org/officeDocument/2006/math" xmlns:v="urn:schemas-microsoft-com:vml" xmlns:wp14="http://schemas.microsoft.com/office/word/2010/wordprocessingDrawing" xmlns:wp="http://schemas.openxmlformats.org/drawingml/2006/wordprocessingDrawing" xmlns:w10="urn:schemas-microsoft-com:office:word" xmlns:w="http://schemas.openxmlformats.org/wordprocessingml/2006/main" xmlns:w14="http://schemas.microsoft.com/office/word/2010/wordml" xmlns:w15="http://schemas.microsoft.com/office/word/2012/wordml" xmlns:w16cex="http://schemas.microsoft.com/office/word/2018/wordml/cex" xmlns:w16cid="http://schemas.microsoft.com/office/word/2016/wordml/cid" xmlns:w16="http://schemas.microsoft.com/office/word/2018/wordml" xmlns:w16du="http://schemas.microsoft.com/office/word/2023/wordml/word16du" xmlns:w16sdtdh="http://schemas.microsoft.com/office/word/2020/wordml/sdtdatahash" xmlns:w16sdtfl="http://schemas.microsoft.com/office/word/2024/wordml/sdtformatlock" xmlns:w16se="http://schemas.microsoft.com/office/word/2015/wordml/symex" xmlns:wpg="http://schemas.microsoft.com/office/word/2010/wordprocessingGroup" xmlns:wpi="http://schemas.microsoft.com/office/word/2010/wordprocessingInk" xmlns:wne="http://schemas.microsoft.com/office/word/2006/wordml" xmlns:wps="http://schemas.microsoft.com/office/word/2010/wordprocessingShape" mc:Ignorable="w14 w15 w16se w16cid w16 w16cex w16sdtdh w16sdtfl w16du wp14">
+  <w:comment w:id="0" w:author="Dickinson, Andrew" w:date="2025-05-01T14:58:00Z" w:initials="AD">
+    <w:p>
+      <w:pPr>
+        <w:pStyle w:val="CommentText"/>
+      </w:pPr>
+      <w:r>
+        <w:rPr>
+          <w:rStyle w:val="CommentReference"/>
+        </w:rPr>
+        <w:annotationRef/>
+      </w:r>
+      <w:r>
+        <w:t>This definitely is one of the queries that 1) appears in the Qulac dataset, and 2) is one that we used as part of our summaries yes?</w:t>
+      </w:r>
+    </w:p>
+  </w:comment>
+  <w:comment w:id="1" w:author="Dickinson, Andrew" w:date="2025-05-01T15:00:00Z" w:initials="AD">
+    <w:p>
+      <w:pPr>
+        <w:pStyle w:val="CommentText"/>
+      </w:pPr>
+      <w:r>
+        <w:rPr>
+          <w:rStyle w:val="CommentReference"/>
+        </w:rPr>
+        <w:annotationRef/>
+      </w:r>
+      <w:r>
+        <w:t>Probably most suited as a table when this gets moved to the report</w:t>
+      </w:r>
+    </w:p>
+  </w:comment>
+</w:comments>
+</file>
+
+<file path=word/commentsExtended.xml><?xml version="1.0" encoding="utf-8"?>
+<w15:commentsEx xmlns:wpc="http://schemas.microsoft.com/office/word/2010/wordprocessingCanvas" xmlns:cx="http://schemas.microsoft.com/office/drawing/2014/chartex" xmlns:cx1="http://schemas.microsoft.com/office/drawing/2015/9/8/chartex" xmlns:cx2="http://schemas.microsoft.com/office/drawing/2015/10/21/chartex" xmlns:cx3="http://schemas.microsoft.com/office/drawing/2016/5/9/chartex" xmlns:cx4="http://schemas.microsoft.com/office/drawing/2016/5/10/chartex" xmlns:cx5="http://schemas.microsoft.com/office/drawing/2016/5/11/chartex" xmlns:cx6="http://schemas.microsoft.com/office/drawing/2016/5/12/chartex" xmlns:cx7="http://schemas.microsoft.com/office/drawing/2016/5/13/chartex" xmlns:cx8="http://schemas.microsoft.com/office/drawing/2016/5/14/chartex" xmlns:mc="http://schemas.openxmlformats.org/markup-compatibility/2006" xmlns:aink="http://schemas.microsoft.com/office/drawing/2016/ink" xmlns:am3d="http://schemas.microsoft.com/office/drawing/2017/model3d" xmlns:o="urn:schemas-microsoft-com:office:office" xmlns:oel="http://schemas.microsoft.com/office/2019/extlst" xmlns:r="http://schemas.openxmlformats.org/officeDocument/2006/relationships" xmlns:m="http://schemas.openxmlformats.org/officeDocument/2006/math" xmlns:v="urn:schemas-microsoft-com:vml" xmlns:wp14="http://schemas.microsoft.com/office/word/2010/wordprocessingDrawing" xmlns:wp="http://schemas.openxmlformats.org/drawingml/2006/wordprocessingDrawing" xmlns:w10="urn:schemas-microsoft-com:office:word" xmlns:w="http://schemas.openxmlformats.org/wordprocessingml/2006/main" xmlns:w14="http://schemas.microsoft.com/office/word/2010/wordml" xmlns:w15="http://schemas.microsoft.com/office/word/2012/wordml" xmlns:w16cex="http://schemas.microsoft.com/office/word/2018/wordml/cex" xmlns:w16cid="http://schemas.microsoft.com/office/word/2016/wordml/cid" xmlns:w16="http://schemas.microsoft.com/office/word/2018/wordml" xmlns:w16du="http://schemas.microsoft.com/office/word/2023/wordml/word16du" xmlns:w16sdtdh="http://schemas.microsoft.com/office/word/2020/wordml/sdtdatahash" xmlns:w16sdtfl="http://schemas.microsoft.com/office/word/2024/wordml/sdtformatlock" xmlns:w16se="http://schemas.microsoft.com/office/word/2015/wordml/symex" xmlns:wpg="http://schemas.microsoft.com/office/word/2010/wordprocessingGroup" xmlns:wpi="http://schemas.microsoft.com/office/word/2010/wordprocessingInk" xmlns:wne="http://schemas.microsoft.com/office/word/2006/wordml" xmlns:wps="http://schemas.microsoft.com/office/word/2010/wordprocessingShape" mc:Ignorable="w14 w15 w16se w16cid w16 w16cex w16sdtdh w16sdtfl w16du wp14">
+  <w15:commentEx w15:paraId="5995F2B6" w15:done="0"/>
+  <w15:commentEx w15:paraId="3D22C6C1" w15:done="0"/>
+</w15:commentsEx>
+</file>
+
+<file path=word/commentsExtensible.xml><?xml version="1.0" encoding="utf-8"?>
+<w16cex:commentsExtensible xmlns:wpc="http://schemas.microsoft.com/office/word/2010/wordprocessingCanvas" xmlns:cx="http://schemas.microsoft.com/office/drawing/2014/chartex" xmlns:cx1="http://schemas.microsoft.com/office/drawing/2015/9/8/chartex" xmlns:cx2="http://schemas.microsoft.com/office/drawing/2015/10/21/chartex" xmlns:cx3="http://schemas.microsoft.com/office/drawing/2016/5/9/chartex" xmlns:cx4="http://schemas.microsoft.com/office/drawing/2016/5/10/chartex" xmlns:cx5="http://schemas.microsoft.com/office/drawing/2016/5/11/chartex" xmlns:cx6="http://schemas.microsoft.com/office/drawing/2016/5/12/chartex" xmlns:cx7="http://schemas.microsoft.com/office/drawing/2016/5/13/chartex" xmlns:cx8="http://schemas.microsoft.com/office/drawing/2016/5/14/chartex" xmlns:cr="http://schemas.microsoft.com/office/comments/2020/reactions" xmlns:mc="http://schemas.openxmlformats.org/markup-compatibility/2006" xmlns:aink="http://schemas.microsoft.com/office/drawing/2016/ink" xmlns:am3d="http://schemas.microsoft.com/office/drawing/2017/model3d" xmlns:o="urn:schemas-microsoft-com:office:office" xmlns:oel="http://schemas.microsoft.com/office/2019/extlst" xmlns:r="http://schemas.openxmlformats.org/officeDocument/2006/relationships" xmlns:m="http://schemas.openxmlformats.org/officeDocument/2006/math" xmlns:v="urn:schemas-microsoft-com:vml" xmlns:wp14="http://schemas.microsoft.com/office/word/2010/wordprocessingDrawing" xmlns:wp="http://schemas.openxmlformats.org/drawingml/2006/wordprocessingDrawing" xmlns:w10="urn:schemas-microsoft-com:office:word" xmlns:w="http://schemas.openxmlformats.org/wordprocessingml/2006/main" xmlns:w14="http://schemas.microsoft.com/office/word/2010/wordml" xmlns:w15="http://schemas.microsoft.com/office/word/2012/wordml" xmlns:w16cex="http://schemas.microsoft.com/office/word/2018/wordml/cex" xmlns:w16cid="http://schemas.microsoft.com/office/word/2016/wordml/cid" xmlns:w16="http://schemas.microsoft.com/office/word/2018/wordml" xmlns:w16du="http://schemas.microsoft.com/office/word/2023/wordml/word16du" xmlns:w16sdtdh="http://schemas.microsoft.com/office/word/2020/wordml/sdtdatahash" xmlns:w16sdtfl="http://schemas.microsoft.com/office/word/2024/wordml/sdtformatlock" xmlns:w16se="http://schemas.microsoft.com/office/word/2015/wordml/symex" xmlns:wpg="http://schemas.microsoft.com/office/word/2010/wordprocessingGroup" xmlns:wpi="http://schemas.microsoft.com/office/word/2010/wordprocessingInk" xmlns:wne="http://schemas.microsoft.com/office/word/2006/wordml" xmlns:wps="http://schemas.microsoft.com/office/word/2010/wordprocessingShape" mc:Ignorable="w14 w15 w16se w16cid w16 w16cex w16sdtdh w16sdtfl cr w16du wp14">
+  <w16cex:commentExtensible w16cex:durableId="46B9D3C8" w16cex:dateUtc="2025-05-01T13:58:00Z"/>
+  <w16cex:commentExtensible w16cex:durableId="7F8A5FE9" w16cex:dateUtc="2025-05-01T14:00:00Z"/>
+</w16cex:commentsExtensible>
+</file>
+
+<file path=word/commentsIds.xml><?xml version="1.0" encoding="utf-8"?>
+<w16cid:commentsIds xmlns:wpc="http://schemas.microsoft.com/office/word/2010/wordprocessingCanvas" xmlns:cx="http://schemas.microsoft.com/office/drawing/2014/chartex" xmlns:cx1="http://schemas.microsoft.com/office/drawing/2015/9/8/chartex" xmlns:cx2="http://schemas.microsoft.com/office/drawing/2015/10/21/chartex" xmlns:cx3="http://schemas.microsoft.com/office/drawing/2016/5/9/chartex" xmlns:cx4="http://schemas.microsoft.com/office/drawing/2016/5/10/chartex" xmlns:cx5="http://schemas.microsoft.com/office/drawing/2016/5/11/chartex" xmlns:cx6="http://schemas.microsoft.com/office/drawing/2016/5/12/chartex" xmlns:cx7="http://schemas.microsoft.com/office/drawing/2016/5/13/chartex" xmlns:cx8="http://schemas.microsoft.com/office/drawing/2016/5/14/chartex" xmlns:mc="http://schemas.openxmlformats.org/markup-compatibility/2006" xmlns:aink="http://schemas.microsoft.com/office/drawing/2016/ink" xmlns:am3d="http://schemas.microsoft.com/office/drawing/2017/model3d" xmlns:o="urn:schemas-microsoft-com:office:office" xmlns:oel="http://schemas.microsoft.com/office/2019/extlst" xmlns:r="http://schemas.openxmlformats.org/officeDocument/2006/relationships" xmlns:m="http://schemas.openxmlformats.org/officeDocument/2006/math" xmlns:v="urn:schemas-microsoft-com:vml" xmlns:wp14="http://schemas.microsoft.com/office/word/2010/wordprocessingDrawing" xmlns:wp="http://schemas.openxmlformats.org/drawingml/2006/wordprocessingDrawing" xmlns:w10="urn:schemas-microsoft-com:office:word" xmlns:w="http://schemas.openxmlformats.org/wordprocessingml/2006/main" xmlns:w14="http://schemas.microsoft.com/office/word/2010/wordml" xmlns:w15="http://schemas.microsoft.com/office/word/2012/wordml" xmlns:w16cex="http://schemas.microsoft.com/office/word/2018/wordml/cex" xmlns:w16cid="http://schemas.microsoft.com/office/word/2016/wordml/cid" xmlns:w16="http://schemas.microsoft.com/office/word/2018/wordml" xmlns:w16du="http://schemas.microsoft.com/office/word/2023/wordml/word16du" xmlns:w16sdtdh="http://schemas.microsoft.com/office/word/2020/wordml/sdtdatahash" xmlns:w16sdtfl="http://schemas.microsoft.com/office/word/2024/wordml/sdtformatlock" xmlns:w16se="http://schemas.microsoft.com/office/word/2015/wordml/symex" xmlns:wpg="http://schemas.microsoft.com/office/word/2010/wordprocessingGroup" xmlns:wpi="http://schemas.microsoft.com/office/word/2010/wordprocessingInk" xmlns:wne="http://schemas.microsoft.com/office/word/2006/wordml" xmlns:wps="http://schemas.microsoft.com/office/word/2010/wordprocessingShape" mc:Ignorable="w14 w15 w16se w16cid w16 w16cex w16sdtdh w16sdtfl w16du wp14">
+  <w16cid:commentId w16cid:paraId="5995F2B6" w16cid:durableId="46B9D3C8"/>
+  <w16cid:commentId w16cid:paraId="3D22C6C1" w16cid:durableId="7F8A5FE9"/>
+</w16cid:commentsIds>
 </file>
 
 <file path=word/numbering.xml><?xml version="1.0" encoding="utf-8"?>
@@ -1494,6 +1475,14 @@
     <w:abstractNumId w:val="2"/>
   </w:num>
 </w:numbering>
+</file>
+
+<file path=word/people.xml><?xml version="1.0" encoding="utf-8"?>
+<w15:people xmlns:wpc="http://schemas.microsoft.com/office/word/2010/wordprocessingCanvas" xmlns:cx="http://schemas.microsoft.com/office/drawing/2014/chartex" xmlns:cx1="http://schemas.microsoft.com/office/drawing/2015/9/8/chartex" xmlns:cx2="http://schemas.microsoft.com/office/drawing/2015/10/21/chartex" xmlns:cx3="http://schemas.microsoft.com/office/drawing/2016/5/9/chartex" xmlns:cx4="http://schemas.microsoft.com/office/drawing/2016/5/10/chartex" xmlns:cx5="http://schemas.microsoft.com/office/drawing/2016/5/11/chartex" xmlns:cx6="http://schemas.microsoft.com/office/drawing/2016/5/12/chartex" xmlns:cx7="http://schemas.microsoft.com/office/drawing/2016/5/13/chartex" xmlns:cx8="http://schemas.microsoft.com/office/drawing/2016/5/14/chartex" xmlns:mc="http://schemas.openxmlformats.org/markup-compatibility/2006" xmlns:aink="http://schemas.microsoft.com/office/drawing/2016/ink" xmlns:am3d="http://schemas.microsoft.com/office/drawing/2017/model3d" xmlns:o="urn:schemas-microsoft-com:office:office" xmlns:oel="http://schemas.microsoft.com/office/2019/extlst" xmlns:r="http://schemas.openxmlformats.org/officeDocument/2006/relationships" xmlns:m="http://schemas.openxmlformats.org/officeDocument/2006/math" xmlns:v="urn:schemas-microsoft-com:vml" xmlns:wp14="http://schemas.microsoft.com/office/word/2010/wordprocessingDrawing" xmlns:wp="http://schemas.openxmlformats.org/drawingml/2006/wordprocessingDrawing" xmlns:w10="urn:schemas-microsoft-com:office:word" xmlns:w="http://schemas.openxmlformats.org/wordprocessingml/2006/main" xmlns:w14="http://schemas.microsoft.com/office/word/2010/wordml" xmlns:w15="http://schemas.microsoft.com/office/word/2012/wordml" xmlns:w16cex="http://schemas.microsoft.com/office/word/2018/wordml/cex" xmlns:w16cid="http://schemas.microsoft.com/office/word/2016/wordml/cid" xmlns:w16="http://schemas.microsoft.com/office/word/2018/wordml" xmlns:w16du="http://schemas.microsoft.com/office/word/2023/wordml/word16du" xmlns:w16sdtdh="http://schemas.microsoft.com/office/word/2020/wordml/sdtdatahash" xmlns:w16sdtfl="http://schemas.microsoft.com/office/word/2024/wordml/sdtformatlock" xmlns:w16se="http://schemas.microsoft.com/office/word/2015/wordml/symex" xmlns:wpg="http://schemas.microsoft.com/office/word/2010/wordprocessingGroup" xmlns:wpi="http://schemas.microsoft.com/office/word/2010/wordprocessingInk" xmlns:wne="http://schemas.microsoft.com/office/word/2006/wordml" xmlns:wps="http://schemas.microsoft.com/office/word/2010/wordprocessingShape" mc:Ignorable="w14 w15 w16se w16cid w16 w16cex w16sdtdh w16sdtfl w16du wp14">
+  <w15:person w15:author="Dickinson, Andrew">
+    <w15:presenceInfo w15:providerId="AD" w15:userId="S::40538519@live.napier.ac.uk::3f4323fc-acaf-4385-8fff-2c74093aca1e"/>
+  </w15:person>
+</w15:people>
 </file>
 
 <file path=word/styles.xml><?xml version="1.0" encoding="utf-8"?>
@@ -2099,6 +2088,7 @@
   <w:style w:type="character" w:default="1" w:styleId="DefaultParagraphFont">
     <w:name w:val="Default Paragraph Font"/>
     <w:uiPriority w:val="1"/>
+    <w:semiHidden/>
     <w:unhideWhenUsed/>
   </w:style>
   <w:style w:type="table" w:default="1" w:styleId="TableNormal">
@@ -2464,6 +2454,72 @@
     <w:rPr>
       <w:color w:val="96607D" w:themeColor="followedHyperlink"/>
       <w:u w:val="single"/>
+    </w:rPr>
+  </w:style>
+  <w:style w:type="character" w:styleId="CommentReference">
+    <w:name w:val="annotation reference"/>
+    <w:basedOn w:val="DefaultParagraphFont"/>
+    <w:uiPriority w:val="99"/>
+    <w:semiHidden/>
+    <w:unhideWhenUsed/>
+    <w:rsid w:val="002D672D"/>
+    <w:rPr>
+      <w:sz w:val="16"/>
+      <w:szCs w:val="16"/>
+    </w:rPr>
+  </w:style>
+  <w:style w:type="paragraph" w:styleId="CommentText">
+    <w:name w:val="annotation text"/>
+    <w:basedOn w:val="Normal"/>
+    <w:link w:val="CommentTextChar"/>
+    <w:uiPriority w:val="99"/>
+    <w:unhideWhenUsed/>
+    <w:rsid w:val="002D672D"/>
+    <w:pPr>
+      <w:spacing w:line="240" w:lineRule="auto"/>
+    </w:pPr>
+    <w:rPr>
+      <w:sz w:val="20"/>
+      <w:szCs w:val="20"/>
+    </w:rPr>
+  </w:style>
+  <w:style w:type="character" w:customStyle="1" w:styleId="CommentTextChar">
+    <w:name w:val="Comment Text Char"/>
+    <w:basedOn w:val="DefaultParagraphFont"/>
+    <w:link w:val="CommentText"/>
+    <w:uiPriority w:val="99"/>
+    <w:rsid w:val="002D672D"/>
+    <w:rPr>
+      <w:sz w:val="20"/>
+      <w:szCs w:val="20"/>
+    </w:rPr>
+  </w:style>
+  <w:style w:type="paragraph" w:styleId="CommentSubject">
+    <w:name w:val="annotation subject"/>
+    <w:basedOn w:val="CommentText"/>
+    <w:next w:val="CommentText"/>
+    <w:link w:val="CommentSubjectChar"/>
+    <w:uiPriority w:val="99"/>
+    <w:semiHidden/>
+    <w:unhideWhenUsed/>
+    <w:rsid w:val="002D672D"/>
+    <w:rPr>
+      <w:b/>
+      <w:bCs/>
+    </w:rPr>
+  </w:style>
+  <w:style w:type="character" w:customStyle="1" w:styleId="CommentSubjectChar">
+    <w:name w:val="Comment Subject Char"/>
+    <w:basedOn w:val="CommentTextChar"/>
+    <w:link w:val="CommentSubject"/>
+    <w:uiPriority w:val="99"/>
+    <w:semiHidden/>
+    <w:rsid w:val="002D672D"/>
+    <w:rPr>
+      <w:b/>
+      <w:bCs/>
+      <w:sz w:val="20"/>
+      <w:szCs w:val="20"/>
     </w:rPr>
   </w:style>
 </w:styles>
@@ -2782,4 +2838,16 @@
     </a:ext>
   </a:extLst>
 </a:theme>
+</file>
+
+<file path=customXml/item1.xml><?xml version="1.0" encoding="utf-8"?>
+<b:Sources xmlns:b="http://schemas.openxmlformats.org/officeDocument/2006/bibliography" xmlns="http://schemas.openxmlformats.org/officeDocument/2006/bibliography" SelectedStyle="\APASixthEditionOfficeOnline.xsl" StyleName="APA" Version="6"/>
+</file>
+
+<file path=customXml/itemProps1.xml><?xml version="1.0" encoding="utf-8"?>
+<ds:datastoreItem xmlns:ds="http://schemas.openxmlformats.org/officeDocument/2006/customXml" ds:itemID="{45A2E156-F178-4A2A-A662-1CD3EB77493D}">
+  <ds:schemaRefs>
+    <ds:schemaRef ds:uri="http://schemas.openxmlformats.org/officeDocument/2006/bibliography"/>
+  </ds:schemaRefs>
+</ds:datastoreItem>
 </file>
</xml_diff>